<commit_message>
Updating with files produced from latest scrum.
</commit_message>
<xml_diff>
--- a/Scrum Board.docx
+++ b/Scrum Board.docx
@@ -2,6 +2,166 @@
 <file path=word/document.xml><?xml version="1.0" encoding="utf-8"?>
 <w:document xmlns:mc="http://schemas.openxmlformats.org/markup-compatibility/2006" xmlns:o="urn:schemas-microsoft-com:office:office" xmlns:r="http://schemas.openxmlformats.org/officeDocument/2006/relationships" xmlns:m="http://schemas.openxmlformats.org/officeDocument/2006/math" xmlns:v="urn:schemas-microsoft-com:vml" xmlns:wp="http://schemas.openxmlformats.org/drawingml/2006/wordprocessingDrawing" xmlns:w10="urn:schemas-microsoft-com:office:word" xmlns:w="http://schemas.openxmlformats.org/wordprocessingml/2006/main" xmlns:wne="http://schemas.microsoft.com/office/word/2006/wordml" xmlns:sl="http://schemas.openxmlformats.org/schemaLibrary/2006/main" xmlns:a="http://schemas.openxmlformats.org/drawingml/2006/main" xmlns:pic="http://schemas.openxmlformats.org/drawingml/2006/picture" xmlns:c="http://schemas.openxmlformats.org/drawingml/2006/chart" xmlns:lc="http://schemas.openxmlformats.org/drawingml/2006/lockedCanvas" xmlns:dgm="http://schemas.openxmlformats.org/drawingml/2006/diagram" xmlns:wps="http://schemas.microsoft.com/office/word/2010/wordprocessingShape" xmlns:wpg="http://schemas.microsoft.com/office/word/2010/wordprocessingGroup" xmlns:w14="http://schemas.microsoft.com/office/word/2010/wordml" xmlns:w15="http://schemas.microsoft.com/office/word/2012/wordml">
   <w:body>
+    <w:p>
+      <w:pPr>
+        <w:contextualSpacing w:val="0"/>
+        <w:rPr>
+          <w:sz w:val="20"/>
+          <w:szCs w:val="20"/>
+          <w:shd w:fill="ff9900" w:val="clear"/>
+        </w:rPr>
+      </w:pPr>
+      <w:r>
+        <w:rPr>
+          <w:sz w:val="20"/>
+          <w:szCs w:val="20"/>
+          <w:rtl w:val="0"/>
+        </w:rPr>
+        <w:t xml:space="preserve">MICHELLE =</w:t>
+      </w:r>
+      <w:r>
+        <w:rPr>
+          <w:sz w:val="20"/>
+          <w:szCs w:val="20"/>
+          <w:rtl w:val="0"/>
+        </w:rPr>
+        <w:t xml:space="preserve"> </w:t>
+      </w:r>
+      <w:r>
+        <w:rPr>
+          <w:sz w:val="20"/>
+          <w:szCs w:val="20"/>
+          <w:shd w:fill="ff9900" w:val="clear"/>
+          <w:rtl w:val="0"/>
+        </w:rPr>
+        <w:t xml:space="preserve">ORANGE</w:t>
+      </w:r>
+    </w:p>
+    <w:p>
+      <w:pPr>
+        <w:contextualSpacing w:val="0"/>
+        <w:rPr>
+          <w:sz w:val="20"/>
+          <w:szCs w:val="20"/>
+          <w:highlight w:val="magenta"/>
+        </w:rPr>
+      </w:pPr>
+      <w:r>
+        <w:rPr>
+          <w:sz w:val="20"/>
+          <w:szCs w:val="20"/>
+          <w:rtl w:val="0"/>
+        </w:rPr>
+        <w:t xml:space="preserve">KIRBY</w:t>
+      </w:r>
+      <w:r>
+        <w:rPr>
+          <w:sz w:val="20"/>
+          <w:szCs w:val="20"/>
+          <w:rtl w:val="0"/>
+        </w:rPr>
+        <w:t xml:space="preserve"> = </w:t>
+      </w:r>
+      <w:r>
+        <w:rPr>
+          <w:sz w:val="20"/>
+          <w:szCs w:val="20"/>
+          <w:highlight w:val="magenta"/>
+          <w:rtl w:val="0"/>
+        </w:rPr>
+        <w:t xml:space="preserve">PINK</w:t>
+      </w:r>
+    </w:p>
+    <w:p>
+      <w:pPr>
+        <w:contextualSpacing w:val="0"/>
+        <w:rPr>
+          <w:sz w:val="20"/>
+          <w:szCs w:val="20"/>
+          <w:highlight w:val="cyan"/>
+        </w:rPr>
+      </w:pPr>
+      <w:r>
+        <w:rPr>
+          <w:sz w:val="20"/>
+          <w:szCs w:val="20"/>
+          <w:rtl w:val="0"/>
+        </w:rPr>
+        <w:t xml:space="preserve">NICOLE = </w:t>
+      </w:r>
+      <w:r>
+        <w:rPr>
+          <w:sz w:val="20"/>
+          <w:szCs w:val="20"/>
+          <w:highlight w:val="cyan"/>
+          <w:rtl w:val="0"/>
+        </w:rPr>
+        <w:t xml:space="preserve">BLUE</w:t>
+      </w:r>
+    </w:p>
+    <w:p>
+      <w:pPr>
+        <w:contextualSpacing w:val="0"/>
+        <w:rPr>
+          <w:sz w:val="20"/>
+          <w:szCs w:val="20"/>
+          <w:highlight w:val="red"/>
+        </w:rPr>
+      </w:pPr>
+      <w:r>
+        <w:rPr>
+          <w:sz w:val="20"/>
+          <w:szCs w:val="20"/>
+          <w:rtl w:val="0"/>
+        </w:rPr>
+        <w:t xml:space="preserve">ALEX = </w:t>
+      </w:r>
+      <w:r>
+        <w:rPr>
+          <w:sz w:val="20"/>
+          <w:szCs w:val="20"/>
+          <w:highlight w:val="red"/>
+          <w:rtl w:val="0"/>
+        </w:rPr>
+        <w:t xml:space="preserve">RED</w:t>
+      </w:r>
+    </w:p>
+    <w:p>
+      <w:pPr>
+        <w:contextualSpacing w:val="0"/>
+        <w:rPr>
+          <w:sz w:val="20"/>
+          <w:szCs w:val="20"/>
+          <w:highlight w:val="green"/>
+        </w:rPr>
+      </w:pPr>
+      <w:r>
+        <w:rPr>
+          <w:sz w:val="20"/>
+          <w:szCs w:val="20"/>
+          <w:rtl w:val="0"/>
+        </w:rPr>
+        <w:t xml:space="preserve">RAYMOND =</w:t>
+      </w:r>
+      <w:r>
+        <w:rPr>
+          <w:color w:val="ff0000"/>
+          <w:sz w:val="20"/>
+          <w:szCs w:val="20"/>
+          <w:rtl w:val="0"/>
+        </w:rPr>
+        <w:t xml:space="preserve"> </w:t>
+      </w:r>
+      <w:r>
+        <w:rPr>
+          <w:sz w:val="20"/>
+          <w:szCs w:val="20"/>
+          <w:highlight w:val="green"/>
+          <w:rtl w:val="0"/>
+        </w:rPr>
+        <w:t xml:space="preserve">GREEN</w:t>
+      </w:r>
+    </w:p>
     <w:p>
       <w:pPr>
         <w:contextualSpacing w:val="0"/>
@@ -19,9 +179,9 @@
     <w:tbl>
       <w:tblPr>
         <w:tblStyle w:val="Table1"/>
-        <w:tblW w:w="9360.0" w:type="dxa"/>
+        <w:tblW w:w="9330.0" w:type="dxa"/>
         <w:jc w:val="left"/>
-        <w:tblInd w:w="100.0" w:type="pct"/>
+        <w:tblInd w:w="70.0" w:type="dxa"/>
         <w:tblBorders>
           <w:top w:color="000000" w:space="0" w:sz="8" w:val="single"/>
           <w:left w:color="000000" w:space="0" w:sz="8" w:val="single"/>
@@ -34,18 +194,18 @@
         <w:tblLook w:val="0600"/>
       </w:tblPr>
       <w:tblGrid>
-        <w:gridCol w:w="1872"/>
-        <w:gridCol w:w="1872"/>
-        <w:gridCol w:w="1872"/>
-        <w:gridCol w:w="1872"/>
-        <w:gridCol w:w="1872"/>
+        <w:gridCol w:w="1890"/>
+        <w:gridCol w:w="1860"/>
+        <w:gridCol w:w="1860"/>
+        <w:gridCol w:w="1860"/>
+        <w:gridCol w:w="1860"/>
         <w:tblGridChange w:id="0">
           <w:tblGrid>
-            <w:gridCol w:w="1872"/>
-            <w:gridCol w:w="1872"/>
-            <w:gridCol w:w="1872"/>
-            <w:gridCol w:w="1872"/>
-            <w:gridCol w:w="1872"/>
+            <w:gridCol w:w="1890"/>
+            <w:gridCol w:w="1860"/>
+            <w:gridCol w:w="1860"/>
+            <w:gridCol w:w="1860"/>
+            <w:gridCol w:w="1860"/>
           </w:tblGrid>
         </w:tblGridChange>
       </w:tblGrid>
@@ -348,35 +508,51 @@
                 <w:szCs w:val="20"/>
                 <w:rtl w:val="0"/>
               </w:rPr>
+              <w:t xml:space="preserve"> </w:t>
+            </w:r>
+          </w:p>
+          <w:p>
+            <w:pPr>
+              <w:contextualSpacing w:val="0"/>
+              <w:rPr>
+                <w:sz w:val="20"/>
+                <w:szCs w:val="20"/>
+                <w:highlight w:val="magenta"/>
+              </w:rPr>
+            </w:pPr>
+            <w:r>
+              <w:rPr>
+                <w:rtl w:val="0"/>
+              </w:rPr>
+            </w:r>
+          </w:p>
+        </w:tc>
+        <w:tc>
+          <w:tcPr>
+            <w:shd w:fill="auto" w:val="clear"/>
+            <w:tcMar>
+              <w:top w:w="100.0" w:type="dxa"/>
+              <w:left w:w="100.0" w:type="dxa"/>
+              <w:bottom w:w="100.0" w:type="dxa"/>
+              <w:right w:w="100.0" w:type="dxa"/>
+            </w:tcMar>
+            <w:vAlign w:val="top"/>
+          </w:tcPr>
+          <w:p>
+            <w:pPr>
+              <w:contextualSpacing w:val="0"/>
+              <w:rPr>
+                <w:sz w:val="20"/>
+                <w:szCs w:val="20"/>
+              </w:rPr>
+            </w:pPr>
+            <w:r>
+              <w:rPr>
+                <w:sz w:val="20"/>
+                <w:szCs w:val="20"/>
+                <w:rtl w:val="0"/>
+              </w:rPr>
               <w:t xml:space="preserve">Task 1: Draw a sketch of the ideal finished Camphyr website.</w:t>
-            </w:r>
-          </w:p>
-        </w:tc>
-        <w:tc>
-          <w:tcPr>
-            <w:shd w:fill="auto" w:val="clear"/>
-            <w:tcMar>
-              <w:top w:w="100.0" w:type="dxa"/>
-              <w:left w:w="100.0" w:type="dxa"/>
-              <w:bottom w:w="100.0" w:type="dxa"/>
-              <w:right w:w="100.0" w:type="dxa"/>
-            </w:tcMar>
-            <w:vAlign w:val="top"/>
-          </w:tcPr>
-          <w:p>
-            <w:pPr>
-              <w:spacing w:after="0" w:before="0" w:line="240" w:lineRule="auto"/>
-              <w:ind w:left="0" w:firstLine="0"/>
-              <w:contextualSpacing w:val="0"/>
-              <w:rPr>
-                <w:sz w:val="20"/>
-                <w:szCs w:val="20"/>
-              </w:rPr>
-            </w:pPr>
-            <w:r>
-              <w:rPr>
-                <w:rtl w:val="0"/>
-              </w:rPr>
             </w:r>
           </w:p>
         </w:tc>
@@ -501,29 +677,43 @@
             </w:pPr>
             <w:r>
               <w:rPr>
-                <w:sz w:val="20"/>
-                <w:szCs w:val="20"/>
-                <w:rtl w:val="0"/>
-              </w:rPr>
-              <w:t xml:space="preserve">Task 1: Integrate Web2Py login functionality.</w:t>
-            </w:r>
-          </w:p>
-        </w:tc>
-        <w:tc>
-          <w:tcPr>
-            <w:shd w:fill="auto" w:val="clear"/>
-            <w:tcMar>
-              <w:top w:w="100.0" w:type="dxa"/>
-              <w:left w:w="100.0" w:type="dxa"/>
-              <w:bottom w:w="100.0" w:type="dxa"/>
-              <w:right w:w="100.0" w:type="dxa"/>
-            </w:tcMar>
-            <w:vAlign w:val="top"/>
-          </w:tcPr>
-          <w:p>
-            <w:pPr>
-              <w:spacing w:after="0" w:before="0" w:line="240" w:lineRule="auto"/>
-              <w:ind w:left="0" w:firstLine="0"/>
+                <w:rtl w:val="0"/>
+              </w:rPr>
+            </w:r>
+          </w:p>
+        </w:tc>
+        <w:tc>
+          <w:tcPr>
+            <w:shd w:fill="auto" w:val="clear"/>
+            <w:tcMar>
+              <w:top w:w="100.0" w:type="dxa"/>
+              <w:left w:w="100.0" w:type="dxa"/>
+              <w:bottom w:w="100.0" w:type="dxa"/>
+              <w:right w:w="100.0" w:type="dxa"/>
+            </w:tcMar>
+            <w:vAlign w:val="top"/>
+          </w:tcPr>
+          <w:p>
+            <w:pPr>
+              <w:spacing w:line="276" w:lineRule="auto"/>
+              <w:contextualSpacing w:val="0"/>
+              <w:rPr>
+                <w:sz w:val="20"/>
+                <w:szCs w:val="20"/>
+              </w:rPr>
+            </w:pPr>
+            <w:r>
+              <w:rPr>
+                <w:sz w:val="20"/>
+                <w:szCs w:val="20"/>
+                <w:rtl w:val="0"/>
+              </w:rPr>
+              <w:t xml:space="preserve">Task 1: Integrate Web2Py login functionality</w:t>
+            </w:r>
+          </w:p>
+          <w:p>
+            <w:pPr>
+              <w:spacing w:line="276" w:lineRule="auto"/>
               <w:contextualSpacing w:val="0"/>
               <w:rPr>
                 <w:sz w:val="20"/>
@@ -691,77 +881,108 @@
             </w:pPr>
             <w:r>
               <w:rPr>
+                <w:rtl w:val="0"/>
+              </w:rPr>
+            </w:r>
+          </w:p>
+        </w:tc>
+        <w:tc>
+          <w:tcPr>
+            <w:shd w:fill="auto" w:val="clear"/>
+            <w:tcMar>
+              <w:top w:w="100.0" w:type="dxa"/>
+              <w:left w:w="100.0" w:type="dxa"/>
+              <w:bottom w:w="100.0" w:type="dxa"/>
+              <w:right w:w="100.0" w:type="dxa"/>
+            </w:tcMar>
+            <w:vAlign w:val="top"/>
+          </w:tcPr>
+          <w:p>
+            <w:pPr>
+              <w:spacing w:after="0" w:before="0" w:line="240" w:lineRule="auto"/>
+              <w:ind w:left="0" w:firstLine="0"/>
+              <w:contextualSpacing w:val="0"/>
+              <w:rPr>
+                <w:sz w:val="20"/>
+                <w:szCs w:val="20"/>
+              </w:rPr>
+            </w:pPr>
+            <w:r>
+              <w:rPr>
+                <w:sz w:val="20"/>
+                <w:szCs w:val="20"/>
+                <w:rtl w:val="0"/>
+              </w:rPr>
+              <w:t xml:space="preserve">Task 1: Research database options and find a suitable platform</w:t>
+            </w:r>
+          </w:p>
+          <w:p>
+            <w:pPr>
+              <w:spacing w:after="0" w:before="0" w:line="240" w:lineRule="auto"/>
+              <w:ind w:left="0" w:firstLine="0"/>
+              <w:contextualSpacing w:val="0"/>
+              <w:rPr>
+                <w:sz w:val="20"/>
+                <w:szCs w:val="20"/>
+              </w:rPr>
+            </w:pPr>
+            <w:r>
+              <w:rPr>
+                <w:rtl w:val="0"/>
+              </w:rPr>
+            </w:r>
+          </w:p>
+          <w:p>
+            <w:pPr>
+              <w:spacing w:after="0" w:before="0" w:line="240" w:lineRule="auto"/>
+              <w:ind w:left="0" w:firstLine="0"/>
+              <w:contextualSpacing w:val="0"/>
+              <w:rPr>
+                <w:sz w:val="20"/>
+                <w:szCs w:val="20"/>
+              </w:rPr>
+            </w:pPr>
+            <w:r>
+              <w:rPr>
+                <w:sz w:val="20"/>
+                <w:szCs w:val="20"/>
+                <w:rtl w:val="0"/>
+              </w:rPr>
+              <w:t xml:space="preserve">Task 2: Code a responsive textbox using Javascript that returns the result to a unique webpage. </w:t>
+            </w:r>
+          </w:p>
+          <w:p>
+            <w:pPr>
+              <w:spacing w:after="0" w:before="0" w:line="240" w:lineRule="auto"/>
+              <w:ind w:left="0" w:firstLine="0"/>
+              <w:contextualSpacing w:val="0"/>
+              <w:rPr>
+                <w:sz w:val="20"/>
+                <w:szCs w:val="20"/>
+              </w:rPr>
+            </w:pPr>
+            <w:r>
+              <w:rPr>
+                <w:rtl w:val="0"/>
+              </w:rPr>
+            </w:r>
+          </w:p>
+          <w:p>
+            <w:pPr>
+              <w:spacing w:line="240" w:lineRule="auto"/>
+              <w:contextualSpacing w:val="0"/>
+              <w:rPr>
+                <w:sz w:val="20"/>
+                <w:szCs w:val="20"/>
+              </w:rPr>
+            </w:pPr>
+            <w:r>
+              <w:rPr>
                 <w:sz w:val="20"/>
                 <w:szCs w:val="20"/>
                 <w:rtl w:val="0"/>
               </w:rPr>
               <w:t xml:space="preserve">Task 3: Save that result to the database where it can be accessed later, not just from a page refresh.</w:t>
-            </w:r>
-          </w:p>
-        </w:tc>
-        <w:tc>
-          <w:tcPr>
-            <w:shd w:fill="auto" w:val="clear"/>
-            <w:tcMar>
-              <w:top w:w="100.0" w:type="dxa"/>
-              <w:left w:w="100.0" w:type="dxa"/>
-              <w:bottom w:w="100.0" w:type="dxa"/>
-              <w:right w:w="100.0" w:type="dxa"/>
-            </w:tcMar>
-            <w:vAlign w:val="top"/>
-          </w:tcPr>
-          <w:p>
-            <w:pPr>
-              <w:spacing w:after="0" w:before="0" w:line="240" w:lineRule="auto"/>
-              <w:ind w:left="0" w:firstLine="0"/>
-              <w:contextualSpacing w:val="0"/>
-              <w:rPr>
-                <w:sz w:val="20"/>
-                <w:szCs w:val="20"/>
-              </w:rPr>
-            </w:pPr>
-            <w:r>
-              <w:rPr>
-                <w:sz w:val="20"/>
-                <w:szCs w:val="20"/>
-                <w:rtl w:val="0"/>
-              </w:rPr>
-              <w:t xml:space="preserve">Task 1: Research database options and find a suitable platform</w:t>
-            </w:r>
-          </w:p>
-          <w:p>
-            <w:pPr>
-              <w:spacing w:after="0" w:before="0" w:line="240" w:lineRule="auto"/>
-              <w:ind w:left="0" w:firstLine="0"/>
-              <w:contextualSpacing w:val="0"/>
-              <w:rPr>
-                <w:sz w:val="20"/>
-                <w:szCs w:val="20"/>
-              </w:rPr>
-            </w:pPr>
-            <w:r>
-              <w:rPr>
-                <w:rtl w:val="0"/>
-              </w:rPr>
-            </w:r>
-          </w:p>
-          <w:p>
-            <w:pPr>
-              <w:spacing w:after="0" w:before="0" w:line="240" w:lineRule="auto"/>
-              <w:ind w:left="0" w:firstLine="0"/>
-              <w:contextualSpacing w:val="0"/>
-              <w:rPr>
-                <w:sz w:val="20"/>
-                <w:szCs w:val="20"/>
-              </w:rPr>
-            </w:pPr>
-            <w:r>
-              <w:rPr>
-                <w:sz w:val="20"/>
-                <w:szCs w:val="20"/>
-                <w:rtl w:val="0"/>
-              </w:rPr>
-              <w:t xml:space="preserve">Task 2: Code a responsive textbox using Javascript that returns the result to a unique webpage. </w:t>
             </w:r>
           </w:p>
           <w:p>
@@ -933,70 +1154,59 @@
                 <w:szCs w:val="20"/>
                 <w:rtl w:val="0"/>
               </w:rPr>
+              <w:t xml:space="preserve">Task 3: Code the story page so that it displays all snippets in a range within the story.</w:t>
+            </w:r>
+          </w:p>
+        </w:tc>
+        <w:tc>
+          <w:tcPr>
+            <w:shd w:fill="auto" w:val="clear"/>
+            <w:tcMar>
+              <w:top w:w="100.0" w:type="dxa"/>
+              <w:left w:w="100.0" w:type="dxa"/>
+              <w:bottom w:w="100.0" w:type="dxa"/>
+              <w:right w:w="100.0" w:type="dxa"/>
+            </w:tcMar>
+            <w:vAlign w:val="top"/>
+          </w:tcPr>
+          <w:p>
+            <w:pPr>
+              <w:spacing w:line="276" w:lineRule="auto"/>
+              <w:contextualSpacing w:val="0"/>
+              <w:rPr>
+                <w:sz w:val="20"/>
+                <w:szCs w:val="20"/>
+                <w:highlight w:val="magenta"/>
+              </w:rPr>
+            </w:pPr>
+            <w:r>
+              <w:rPr>
+                <w:sz w:val="20"/>
+                <w:szCs w:val="20"/>
+                <w:highlight w:val="magenta"/>
+                <w:rtl w:val="0"/>
+              </w:rPr>
+              <w:t xml:space="preserve">Task 1: Add fields to database for next story and whether a story is “first”</w:t>
+            </w:r>
+          </w:p>
+          <w:p>
+            <w:pPr>
+              <w:spacing w:line="276" w:lineRule="auto"/>
+              <w:contextualSpacing w:val="0"/>
+              <w:rPr>
+                <w:sz w:val="20"/>
+                <w:szCs w:val="20"/>
+                <w:highlight w:val="cyan"/>
+              </w:rPr>
+            </w:pPr>
+            <w:r>
+              <w:rPr>
+                <w:sz w:val="20"/>
+                <w:szCs w:val="20"/>
+                <w:highlight w:val="cyan"/>
+                <w:rtl w:val="0"/>
+              </w:rPr>
               <w:t xml:space="preserve">Task 2: Code the website so that if a snippet is added to a text box on a story, that snippet is listed as the next story for the previous snippet.</w:t>
-            </w:r>
-          </w:p>
-          <w:p>
-            <w:pPr>
-              <w:spacing w:line="276" w:lineRule="auto"/>
-              <w:contextualSpacing w:val="0"/>
-              <w:rPr>
-                <w:sz w:val="20"/>
-                <w:szCs w:val="20"/>
-              </w:rPr>
-            </w:pPr>
-            <w:r>
-              <w:rPr>
-                <w:rtl w:val="0"/>
-              </w:rPr>
-            </w:r>
-          </w:p>
-          <w:p>
-            <w:pPr>
-              <w:spacing w:line="276" w:lineRule="auto"/>
-              <w:contextualSpacing w:val="0"/>
-              <w:rPr>
-                <w:sz w:val="20"/>
-                <w:szCs w:val="20"/>
-              </w:rPr>
-            </w:pPr>
-            <w:r>
-              <w:rPr>
-                <w:sz w:val="20"/>
-                <w:szCs w:val="20"/>
-                <w:rtl w:val="0"/>
-              </w:rPr>
-              <w:t xml:space="preserve">Task 3: Code the story page so that it displays all snippets in a range within the story.</w:t>
-            </w:r>
-          </w:p>
-        </w:tc>
-        <w:tc>
-          <w:tcPr>
-            <w:shd w:fill="auto" w:val="clear"/>
-            <w:tcMar>
-              <w:top w:w="100.0" w:type="dxa"/>
-              <w:left w:w="100.0" w:type="dxa"/>
-              <w:bottom w:w="100.0" w:type="dxa"/>
-              <w:right w:w="100.0" w:type="dxa"/>
-            </w:tcMar>
-            <w:vAlign w:val="top"/>
-          </w:tcPr>
-          <w:p>
-            <w:pPr>
-              <w:spacing w:line="276" w:lineRule="auto"/>
-              <w:contextualSpacing w:val="0"/>
-              <w:rPr>
-                <w:sz w:val="20"/>
-                <w:szCs w:val="20"/>
-              </w:rPr>
-            </w:pPr>
-            <w:r>
-              <w:rPr>
-                <w:sz w:val="20"/>
-                <w:szCs w:val="20"/>
-                <w:rtl w:val="0"/>
-              </w:rPr>
-              <w:t xml:space="preserve">Task 1: Add fields to database for next story and whether a story is “first”</w:t>
             </w:r>
           </w:p>
         </w:tc>
@@ -1160,12 +1370,14 @@
               <w:rPr>
                 <w:sz w:val="20"/>
                 <w:szCs w:val="20"/>
-              </w:rPr>
-            </w:pPr>
-            <w:r>
-              <w:rPr>
-                <w:sz w:val="20"/>
-                <w:szCs w:val="20"/>
+                <w:highlight w:val="green"/>
+              </w:rPr>
+            </w:pPr>
+            <w:r>
+              <w:rPr>
+                <w:sz w:val="20"/>
+                <w:szCs w:val="20"/>
+                <w:highlight w:val="green"/>
                 <w:rtl w:val="0"/>
               </w:rPr>
               <w:t xml:space="preserve">Task 1: Maintain a summary of 20 most recent snippets logged into the database.</w:t>
@@ -1297,8 +1509,37 @@
             </w:pPr>
             <w:r>
               <w:rPr>
-                <w:sz w:val="20"/>
-                <w:szCs w:val="20"/>
+                <w:rtl w:val="0"/>
+              </w:rPr>
+            </w:r>
+          </w:p>
+        </w:tc>
+        <w:tc>
+          <w:tcPr>
+            <w:shd w:fill="auto" w:val="clear"/>
+            <w:tcMar>
+              <w:top w:w="100.0" w:type="dxa"/>
+              <w:left w:w="100.0" w:type="dxa"/>
+              <w:bottom w:w="100.0" w:type="dxa"/>
+              <w:right w:w="100.0" w:type="dxa"/>
+            </w:tcMar>
+            <w:vAlign w:val="top"/>
+          </w:tcPr>
+          <w:p>
+            <w:pPr>
+              <w:spacing w:line="276" w:lineRule="auto"/>
+              <w:contextualSpacing w:val="0"/>
+              <w:rPr>
+                <w:sz w:val="20"/>
+                <w:szCs w:val="20"/>
+                <w:shd w:fill="ff9900" w:val="clear"/>
+              </w:rPr>
+            </w:pPr>
+            <w:r>
+              <w:rPr>
+                <w:sz w:val="20"/>
+                <w:szCs w:val="20"/>
+                <w:shd w:fill="ff9900" w:val="clear"/>
                 <w:rtl w:val="0"/>
               </w:rPr>
               <w:t xml:space="preserve">Task 1: Have an optional text box during the story creation for the title with a limit of 30 characters.</w:t>
@@ -1311,6 +1552,7 @@
               <w:rPr>
                 <w:sz w:val="20"/>
                 <w:szCs w:val="20"/>
+                <w:shd w:fill="ff9900" w:val="clear"/>
               </w:rPr>
             </w:pPr>
             <w:r>
@@ -1326,62 +1568,19 @@
               <w:rPr>
                 <w:sz w:val="20"/>
                 <w:szCs w:val="20"/>
-              </w:rPr>
-            </w:pPr>
-            <w:r>
-              <w:rPr>
-                <w:sz w:val="20"/>
-                <w:szCs w:val="20"/>
+                <w:shd w:fill="ff9900" w:val="clear"/>
+              </w:rPr>
+            </w:pPr>
+            <w:r>
+              <w:rPr>
+                <w:sz w:val="20"/>
+                <w:szCs w:val="20"/>
+                <w:shd w:fill="ff9900" w:val="clear"/>
                 <w:rtl w:val="0"/>
               </w:rPr>
               <w:t xml:space="preserve">Task 2: Have the title be displayed on that story’s page. </w:t>
             </w:r>
           </w:p>
-          <w:p>
-            <w:pPr>
-              <w:spacing w:line="276" w:lineRule="auto"/>
-              <w:contextualSpacing w:val="0"/>
-              <w:rPr>
-                <w:sz w:val="20"/>
-                <w:szCs w:val="20"/>
-              </w:rPr>
-            </w:pPr>
-            <w:r>
-              <w:rPr>
-                <w:rtl w:val="0"/>
-              </w:rPr>
-            </w:r>
-          </w:p>
-          <w:p>
-            <w:pPr>
-              <w:spacing w:line="276" w:lineRule="auto"/>
-              <w:contextualSpacing w:val="0"/>
-              <w:rPr>
-                <w:sz w:val="20"/>
-                <w:szCs w:val="20"/>
-              </w:rPr>
-            </w:pPr>
-            <w:r>
-              <w:rPr>
-                <w:sz w:val="20"/>
-                <w:szCs w:val="20"/>
-                <w:rtl w:val="0"/>
-              </w:rPr>
-              <w:t xml:space="preserve">Task 3: Make title visible on story listing for story search page.</w:t>
-            </w:r>
-          </w:p>
-        </w:tc>
-        <w:tc>
-          <w:tcPr>
-            <w:shd w:fill="auto" w:val="clear"/>
-            <w:tcMar>
-              <w:top w:w="100.0" w:type="dxa"/>
-              <w:left w:w="100.0" w:type="dxa"/>
-              <w:bottom w:w="100.0" w:type="dxa"/>
-              <w:right w:w="100.0" w:type="dxa"/>
-            </w:tcMar>
-            <w:vAlign w:val="top"/>
-          </w:tcPr>
           <w:p>
             <w:pPr>
               <w:keepNext w:val="0"/>
@@ -1404,6 +1603,279 @@
                 <w:szCs w:val="20"/>
               </w:rPr>
             </w:pPr>
+            <w:r>
+              <w:rPr>
+                <w:rtl w:val="0"/>
+              </w:rPr>
+            </w:r>
+          </w:p>
+          <w:p>
+            <w:pPr>
+              <w:spacing w:line="276" w:lineRule="auto"/>
+              <w:contextualSpacing w:val="0"/>
+              <w:rPr>
+                <w:sz w:val="20"/>
+                <w:szCs w:val="20"/>
+                <w:highlight w:val="green"/>
+              </w:rPr>
+            </w:pPr>
+            <w:r>
+              <w:rPr>
+                <w:sz w:val="20"/>
+                <w:szCs w:val="20"/>
+                <w:highlight w:val="green"/>
+                <w:rtl w:val="0"/>
+              </w:rPr>
+              <w:t xml:space="preserve">Task 3: Make title visible on story listing for story search page.</w:t>
+            </w:r>
+          </w:p>
+          <w:p>
+            <w:pPr>
+              <w:keepNext w:val="0"/>
+              <w:keepLines w:val="0"/>
+              <w:widowControl w:val="0"/>
+              <w:pBdr>
+                <w:top w:space="0" w:sz="0" w:val="nil"/>
+                <w:left w:space="0" w:sz="0" w:val="nil"/>
+                <w:bottom w:space="0" w:sz="0" w:val="nil"/>
+                <w:right w:space="0" w:sz="0" w:val="nil"/>
+                <w:between w:space="0" w:sz="0" w:val="nil"/>
+              </w:pBdr>
+              <w:shd w:fill="auto" w:val="clear"/>
+              <w:spacing w:after="0" w:before="0" w:line="240" w:lineRule="auto"/>
+              <w:ind w:left="0" w:right="0" w:firstLine="0"/>
+              <w:contextualSpacing w:val="0"/>
+              <w:jc w:val="left"/>
+              <w:rPr>
+                <w:sz w:val="20"/>
+                <w:szCs w:val="20"/>
+              </w:rPr>
+            </w:pPr>
+            <w:r>
+              <w:rPr>
+                <w:rtl w:val="0"/>
+              </w:rPr>
+            </w:r>
+          </w:p>
+        </w:tc>
+        <w:tc>
+          <w:tcPr>
+            <w:shd w:fill="auto" w:val="clear"/>
+            <w:tcMar>
+              <w:top w:w="100.0" w:type="dxa"/>
+              <w:left w:w="100.0" w:type="dxa"/>
+              <w:bottom w:w="100.0" w:type="dxa"/>
+              <w:right w:w="100.0" w:type="dxa"/>
+            </w:tcMar>
+            <w:vAlign w:val="top"/>
+          </w:tcPr>
+          <w:p>
+            <w:pPr>
+              <w:keepNext w:val="0"/>
+              <w:keepLines w:val="0"/>
+              <w:widowControl w:val="0"/>
+              <w:pBdr>
+                <w:top w:space="0" w:sz="0" w:val="nil"/>
+                <w:left w:space="0" w:sz="0" w:val="nil"/>
+                <w:bottom w:space="0" w:sz="0" w:val="nil"/>
+                <w:right w:space="0" w:sz="0" w:val="nil"/>
+                <w:between w:space="0" w:sz="0" w:val="nil"/>
+              </w:pBdr>
+              <w:shd w:fill="auto" w:val="clear"/>
+              <w:spacing w:after="0" w:before="0" w:line="240" w:lineRule="auto"/>
+              <w:ind w:left="0" w:right="0" w:firstLine="0"/>
+              <w:contextualSpacing w:val="0"/>
+              <w:jc w:val="left"/>
+              <w:rPr>
+                <w:sz w:val="20"/>
+                <w:szCs w:val="20"/>
+              </w:rPr>
+            </w:pPr>
+            <w:r>
+              <w:rPr>
+                <w:rtl w:val="0"/>
+              </w:rPr>
+            </w:r>
+          </w:p>
+        </w:tc>
+        <w:tc>
+          <w:tcPr>
+            <w:shd w:fill="auto" w:val="clear"/>
+            <w:tcMar>
+              <w:top w:w="100.0" w:type="dxa"/>
+              <w:left w:w="100.0" w:type="dxa"/>
+              <w:bottom w:w="100.0" w:type="dxa"/>
+              <w:right w:w="100.0" w:type="dxa"/>
+            </w:tcMar>
+            <w:vAlign w:val="top"/>
+          </w:tcPr>
+          <w:p>
+            <w:pPr>
+              <w:keepNext w:val="0"/>
+              <w:keepLines w:val="0"/>
+              <w:widowControl w:val="0"/>
+              <w:pBdr>
+                <w:top w:space="0" w:sz="0" w:val="nil"/>
+                <w:left w:space="0" w:sz="0" w:val="nil"/>
+                <w:bottom w:space="0" w:sz="0" w:val="nil"/>
+                <w:right w:space="0" w:sz="0" w:val="nil"/>
+                <w:between w:space="0" w:sz="0" w:val="nil"/>
+              </w:pBdr>
+              <w:shd w:fill="auto" w:val="clear"/>
+              <w:spacing w:after="0" w:before="0" w:line="240" w:lineRule="auto"/>
+              <w:ind w:left="0" w:right="0" w:firstLine="0"/>
+              <w:contextualSpacing w:val="0"/>
+              <w:jc w:val="left"/>
+              <w:rPr>
+                <w:sz w:val="20"/>
+                <w:szCs w:val="20"/>
+              </w:rPr>
+            </w:pPr>
+            <w:r>
+              <w:rPr>
+                <w:rtl w:val="0"/>
+              </w:rPr>
+            </w:r>
+          </w:p>
+        </w:tc>
+      </w:tr>
+      <w:tr>
+        <w:tc>
+          <w:tcPr>
+            <w:shd w:fill="auto" w:val="clear"/>
+            <w:tcMar>
+              <w:top w:w="100.0" w:type="dxa"/>
+              <w:left w:w="100.0" w:type="dxa"/>
+              <w:bottom w:w="100.0" w:type="dxa"/>
+              <w:right w:w="100.0" w:type="dxa"/>
+            </w:tcMar>
+            <w:vAlign w:val="top"/>
+          </w:tcPr>
+          <w:p>
+            <w:pPr>
+              <w:contextualSpacing w:val="0"/>
+              <w:rPr>
+                <w:sz w:val="20"/>
+                <w:szCs w:val="20"/>
+              </w:rPr>
+            </w:pPr>
+            <w:r>
+              <w:rPr>
+                <w:sz w:val="20"/>
+                <w:szCs w:val="20"/>
+                <w:rtl w:val="0"/>
+              </w:rPr>
+              <w:t xml:space="preserve">As a user, I want to like and dislike snippets that stand out to me.</w:t>
+            </w:r>
+          </w:p>
+        </w:tc>
+        <w:tc>
+          <w:tcPr>
+            <w:shd w:fill="auto" w:val="clear"/>
+            <w:tcMar>
+              <w:top w:w="100.0" w:type="dxa"/>
+              <w:left w:w="100.0" w:type="dxa"/>
+              <w:bottom w:w="100.0" w:type="dxa"/>
+              <w:right w:w="100.0" w:type="dxa"/>
+            </w:tcMar>
+            <w:vAlign w:val="top"/>
+          </w:tcPr>
+          <w:p>
+            <w:pPr>
+              <w:contextualSpacing w:val="0"/>
+              <w:rPr>
+                <w:sz w:val="20"/>
+                <w:szCs w:val="20"/>
+              </w:rPr>
+            </w:pPr>
+            <w:r>
+              <w:rPr>
+                <w:sz w:val="20"/>
+                <w:szCs w:val="20"/>
+                <w:rtl w:val="0"/>
+              </w:rPr>
+              <w:t xml:space="preserve">Task 3: Update the number of likes when each button is clicked (depending on which button).</w:t>
+            </w:r>
+          </w:p>
+        </w:tc>
+        <w:tc>
+          <w:tcPr>
+            <w:shd w:fill="auto" w:val="clear"/>
+            <w:tcMar>
+              <w:top w:w="100.0" w:type="dxa"/>
+              <w:left w:w="100.0" w:type="dxa"/>
+              <w:bottom w:w="100.0" w:type="dxa"/>
+              <w:right w:w="100.0" w:type="dxa"/>
+            </w:tcMar>
+            <w:vAlign w:val="top"/>
+          </w:tcPr>
+          <w:p>
+            <w:pPr>
+              <w:contextualSpacing w:val="0"/>
+              <w:rPr>
+                <w:sz w:val="20"/>
+                <w:szCs w:val="20"/>
+                <w:highlight w:val="red"/>
+              </w:rPr>
+            </w:pPr>
+            <w:r>
+              <w:rPr>
+                <w:sz w:val="20"/>
+                <w:szCs w:val="20"/>
+                <w:highlight w:val="red"/>
+                <w:rtl w:val="0"/>
+              </w:rPr>
+              <w:t xml:space="preserve">Task 1: Add a field in the snippet database table for likes and dislikes that takes in an integer</w:t>
+            </w:r>
+          </w:p>
+          <w:p>
+            <w:pPr>
+              <w:contextualSpacing w:val="0"/>
+              <w:rPr>
+                <w:sz w:val="20"/>
+                <w:szCs w:val="20"/>
+                <w:highlight w:val="red"/>
+              </w:rPr>
+            </w:pPr>
+            <w:r>
+              <w:rPr>
+                <w:rtl w:val="0"/>
+              </w:rPr>
+            </w:r>
+          </w:p>
+          <w:p>
+            <w:pPr>
+              <w:contextualSpacing w:val="0"/>
+              <w:rPr>
+                <w:sz w:val="20"/>
+                <w:szCs w:val="20"/>
+                <w:highlight w:val="red"/>
+              </w:rPr>
+            </w:pPr>
+            <w:r>
+              <w:rPr>
+                <w:rtl w:val="0"/>
+              </w:rPr>
+            </w:r>
+          </w:p>
+          <w:p>
+            <w:pPr>
+              <w:contextualSpacing w:val="0"/>
+              <w:rPr>
+                <w:sz w:val="20"/>
+                <w:szCs w:val="20"/>
+                <w:shd w:fill="ff9900" w:val="clear"/>
+              </w:rPr>
+            </w:pPr>
+            <w:r>
+              <w:rPr>
+                <w:sz w:val="20"/>
+                <w:szCs w:val="20"/>
+                <w:highlight w:val="red"/>
+                <w:rtl w:val="0"/>
+              </w:rPr>
+              <w:t xml:space="preserve">Task 2: Add a like button and a dislike button that show up next to each snippet.</w:t>
+            </w:r>
             <w:r>
               <w:rPr>
                 <w:rtl w:val="0"/>

</xml_diff>

<commit_message>
Pushing files from today's scrum.
</commit_message>
<xml_diff>
--- a/Scrum Board.docx
+++ b/Scrum Board.docx
@@ -1150,8 +1150,73 @@
             </w:pPr>
             <w:r>
               <w:rPr>
-                <w:sz w:val="20"/>
-                <w:szCs w:val="20"/>
+                <w:rtl w:val="0"/>
+              </w:rPr>
+            </w:r>
+          </w:p>
+        </w:tc>
+        <w:tc>
+          <w:tcPr>
+            <w:shd w:fill="auto" w:val="clear"/>
+            <w:tcMar>
+              <w:top w:w="100.0" w:type="dxa"/>
+              <w:left w:w="100.0" w:type="dxa"/>
+              <w:bottom w:w="100.0" w:type="dxa"/>
+              <w:right w:w="100.0" w:type="dxa"/>
+            </w:tcMar>
+            <w:vAlign w:val="top"/>
+          </w:tcPr>
+          <w:p>
+            <w:pPr>
+              <w:spacing w:line="276" w:lineRule="auto"/>
+              <w:contextualSpacing w:val="0"/>
+              <w:rPr>
+                <w:sz w:val="20"/>
+                <w:szCs w:val="20"/>
+                <w:highlight w:val="cyan"/>
+              </w:rPr>
+            </w:pPr>
+            <w:r>
+              <w:rPr>
+                <w:sz w:val="20"/>
+                <w:szCs w:val="20"/>
+                <w:highlight w:val="cyan"/>
+                <w:rtl w:val="0"/>
+              </w:rPr>
+              <w:t xml:space="preserve">Task 2: Code the website so that if a snippet is added to a text box on a story, that snippet is listed as the next story for the previous snippet.</w:t>
+            </w:r>
+          </w:p>
+          <w:p>
+            <w:pPr>
+              <w:spacing w:line="276" w:lineRule="auto"/>
+              <w:contextualSpacing w:val="0"/>
+              <w:rPr>
+                <w:sz w:val="20"/>
+                <w:szCs w:val="20"/>
+                <w:highlight w:val="cyan"/>
+              </w:rPr>
+            </w:pPr>
+            <w:r>
+              <w:rPr>
+                <w:rtl w:val="0"/>
+              </w:rPr>
+            </w:r>
+          </w:p>
+          <w:p>
+            <w:pPr>
+              <w:spacing w:line="276" w:lineRule="auto"/>
+              <w:contextualSpacing w:val="0"/>
+              <w:rPr>
+                <w:sz w:val="20"/>
+                <w:szCs w:val="20"/>
+                <w:highlight w:val="magenta"/>
+              </w:rPr>
+            </w:pPr>
+            <w:r>
+              <w:rPr>
+                <w:sz w:val="20"/>
+                <w:szCs w:val="20"/>
+                <w:highlight w:val="magenta"/>
                 <w:rtl w:val="0"/>
               </w:rPr>
               <w:t xml:space="preserve">Task 3: Code the story page so that it displays all snippets in a range within the story.</w:t>
@@ -1171,42 +1236,21 @@
           </w:tcPr>
           <w:p>
             <w:pPr>
-              <w:spacing w:line="276" w:lineRule="auto"/>
-              <w:contextualSpacing w:val="0"/>
-              <w:rPr>
-                <w:sz w:val="20"/>
-                <w:szCs w:val="20"/>
-                <w:highlight w:val="magenta"/>
-              </w:rPr>
-            </w:pPr>
-            <w:r>
-              <w:rPr>
-                <w:sz w:val="20"/>
-                <w:szCs w:val="20"/>
-                <w:highlight w:val="magenta"/>
+              <w:spacing w:after="0" w:before="0" w:line="240" w:lineRule="auto"/>
+              <w:ind w:left="0" w:firstLine="0"/>
+              <w:contextualSpacing w:val="0"/>
+              <w:rPr>
+                <w:sz w:val="20"/>
+                <w:szCs w:val="20"/>
+              </w:rPr>
+            </w:pPr>
+            <w:r>
+              <w:rPr>
+                <w:sz w:val="20"/>
+                <w:szCs w:val="20"/>
                 <w:rtl w:val="0"/>
               </w:rPr>
               <w:t xml:space="preserve">Task 1: Add fields to database for next story and whether a story is “first”</w:t>
-            </w:r>
-          </w:p>
-          <w:p>
-            <w:pPr>
-              <w:spacing w:line="276" w:lineRule="auto"/>
-              <w:contextualSpacing w:val="0"/>
-              <w:rPr>
-                <w:sz w:val="20"/>
-                <w:szCs w:val="20"/>
-                <w:highlight w:val="cyan"/>
-              </w:rPr>
-            </w:pPr>
-            <w:r>
-              <w:rPr>
-                <w:sz w:val="20"/>
-                <w:szCs w:val="20"/>
-                <w:highlight w:val="cyan"/>
-                <w:rtl w:val="0"/>
-              </w:rPr>
-              <w:t xml:space="preserve">Task 2: Code the website so that if a snippet is added to a text box on a story, that snippet is listed as the next story for the previous snippet.</w:t>
             </w:r>
           </w:p>
         </w:tc>
@@ -1250,6 +1294,162 @@
             </w:r>
           </w:p>
         </w:tc>
+      </w:tr>
+      <w:tr>
+        <w:tc>
+          <w:tcPr>
+            <w:shd w:fill="auto" w:val="clear"/>
+            <w:tcMar>
+              <w:top w:w="100.0" w:type="dxa"/>
+              <w:left w:w="100.0" w:type="dxa"/>
+              <w:bottom w:w="100.0" w:type="dxa"/>
+              <w:right w:w="100.0" w:type="dxa"/>
+            </w:tcMar>
+            <w:vAlign w:val="top"/>
+          </w:tcPr>
+          <w:p>
+            <w:pPr>
+              <w:spacing w:line="276" w:lineRule="auto"/>
+              <w:contextualSpacing w:val="0"/>
+              <w:rPr>
+                <w:sz w:val="20"/>
+                <w:szCs w:val="20"/>
+              </w:rPr>
+            </w:pPr>
+            <w:r>
+              <w:rPr>
+                <w:sz w:val="20"/>
+                <w:szCs w:val="20"/>
+                <w:rtl w:val="0"/>
+              </w:rPr>
+              <w:t xml:space="preserve">As a user, I want to easily find other snippets, so I can add onto them</w:t>
+            </w:r>
+          </w:p>
+        </w:tc>
+        <w:tc>
+          <w:tcPr>
+            <w:shd w:fill="auto" w:val="clear"/>
+            <w:tcMar>
+              <w:top w:w="100.0" w:type="dxa"/>
+              <w:left w:w="100.0" w:type="dxa"/>
+              <w:bottom w:w="100.0" w:type="dxa"/>
+              <w:right w:w="100.0" w:type="dxa"/>
+            </w:tcMar>
+            <w:vAlign w:val="top"/>
+          </w:tcPr>
+          <w:p>
+            <w:pPr>
+              <w:spacing w:line="276" w:lineRule="auto"/>
+              <w:contextualSpacing w:val="0"/>
+              <w:rPr>
+                <w:sz w:val="20"/>
+                <w:szCs w:val="20"/>
+              </w:rPr>
+            </w:pPr>
+            <w:r>
+              <w:rPr>
+                <w:sz w:val="20"/>
+                <w:szCs w:val="20"/>
+                <w:rtl w:val="0"/>
+              </w:rPr>
+              <w:t xml:space="preserve">Task 3: Make the snippets accessible from a specific page on the site.</w:t>
+            </w:r>
+          </w:p>
+        </w:tc>
+        <w:tc>
+          <w:tcPr>
+            <w:shd w:fill="auto" w:val="clear"/>
+            <w:tcMar>
+              <w:top w:w="100.0" w:type="dxa"/>
+              <w:left w:w="100.0" w:type="dxa"/>
+              <w:bottom w:w="100.0" w:type="dxa"/>
+              <w:right w:w="100.0" w:type="dxa"/>
+            </w:tcMar>
+            <w:vAlign w:val="top"/>
+          </w:tcPr>
+          <w:p>
+            <w:pPr>
+              <w:spacing w:line="276" w:lineRule="auto"/>
+              <w:contextualSpacing w:val="0"/>
+              <w:rPr>
+                <w:sz w:val="20"/>
+                <w:szCs w:val="20"/>
+                <w:highlight w:val="green"/>
+              </w:rPr>
+            </w:pPr>
+            <w:r>
+              <w:rPr>
+                <w:rtl w:val="0"/>
+              </w:rPr>
+            </w:r>
+          </w:p>
+        </w:tc>
+        <w:tc>
+          <w:tcPr>
+            <w:shd w:fill="auto" w:val="clear"/>
+            <w:tcMar>
+              <w:top w:w="100.0" w:type="dxa"/>
+              <w:left w:w="100.0" w:type="dxa"/>
+              <w:bottom w:w="100.0" w:type="dxa"/>
+              <w:right w:w="100.0" w:type="dxa"/>
+            </w:tcMar>
+            <w:vAlign w:val="top"/>
+          </w:tcPr>
+          <w:p>
+            <w:pPr>
+              <w:spacing w:after="0" w:before="0" w:line="240" w:lineRule="auto"/>
+              <w:ind w:left="0" w:firstLine="0"/>
+              <w:contextualSpacing w:val="0"/>
+              <w:rPr>
+                <w:sz w:val="20"/>
+                <w:szCs w:val="20"/>
+              </w:rPr>
+            </w:pPr>
+            <w:r>
+              <w:rPr>
+                <w:sz w:val="20"/>
+                <w:szCs w:val="20"/>
+                <w:rtl w:val="0"/>
+              </w:rPr>
+              <w:t xml:space="preserve">Task 1: Maintain a summary of 20 most recent snippets logged into the database</w:t>
+            </w:r>
+          </w:p>
+          <w:p>
+            <w:pPr>
+              <w:spacing w:after="0" w:before="0" w:line="240" w:lineRule="auto"/>
+              <w:ind w:left="0" w:firstLine="0"/>
+              <w:contextualSpacing w:val="0"/>
+              <w:rPr>
+                <w:sz w:val="20"/>
+                <w:szCs w:val="20"/>
+              </w:rPr>
+            </w:pPr>
+            <w:r>
+              <w:rPr>
+                <w:rtl w:val="0"/>
+              </w:rPr>
+            </w:r>
+          </w:p>
+          <w:p>
+            <w:pPr>
+              <w:spacing w:after="0" w:before="0" w:line="240" w:lineRule="auto"/>
+              <w:ind w:left="0" w:firstLine="0"/>
+              <w:contextualSpacing w:val="0"/>
+              <w:rPr>
+                <w:sz w:val="20"/>
+                <w:szCs w:val="20"/>
+              </w:rPr>
+            </w:pPr>
+            <w:r>
+              <w:rPr>
+                <w:sz w:val="20"/>
+                <w:szCs w:val="20"/>
+                <w:rtl w:val="0"/>
+              </w:rPr>
+              <w:t xml:space="preserve">Task 2: Identify the snippets by the first 20 characters of the head node in the linked list. </w:t>
+            </w:r>
+          </w:p>
+        </w:tc>
         <w:tc>
           <w:tcPr>
             <w:shd w:fill="auto" w:val="clear"/>
@@ -1318,7 +1518,7 @@
                 <w:szCs w:val="20"/>
                 <w:rtl w:val="0"/>
               </w:rPr>
-              <w:t xml:space="preserve">As a user, I want to easily find other snippets, so I can add onto them</w:t>
+              <w:t xml:space="preserve">As a user, I want to name my stories so that I can keep track of them later</w:t>
             </w:r>
           </w:p>
         </w:tc>
@@ -1344,11 +1544,8 @@
             </w:pPr>
             <w:r>
               <w:rPr>
-                <w:sz w:val="20"/>
-                <w:szCs w:val="20"/>
-                <w:rtl w:val="0"/>
-              </w:rPr>
-              <w:t xml:space="preserve">Task 3: Make the snippets accessible from a specific page on the site.</w:t>
+                <w:rtl w:val="0"/>
+              </w:rPr>
             </w:r>
           </w:p>
         </w:tc>
@@ -1370,62 +1567,19 @@
               <w:rPr>
                 <w:sz w:val="20"/>
                 <w:szCs w:val="20"/>
-                <w:highlight w:val="green"/>
-              </w:rPr>
-            </w:pPr>
-            <w:r>
-              <w:rPr>
-                <w:sz w:val="20"/>
-                <w:szCs w:val="20"/>
-                <w:highlight w:val="green"/>
-                <w:rtl w:val="0"/>
-              </w:rPr>
-              <w:t xml:space="preserve">Task 1: Maintain a summary of 20 most recent snippets logged into the database.</w:t>
-            </w:r>
-          </w:p>
-        </w:tc>
-        <w:tc>
-          <w:tcPr>
-            <w:shd w:fill="auto" w:val="clear"/>
-            <w:tcMar>
-              <w:top w:w="100.0" w:type="dxa"/>
-              <w:left w:w="100.0" w:type="dxa"/>
-              <w:bottom w:w="100.0" w:type="dxa"/>
-              <w:right w:w="100.0" w:type="dxa"/>
-            </w:tcMar>
-            <w:vAlign w:val="top"/>
-          </w:tcPr>
-          <w:p>
-            <w:pPr>
-              <w:spacing w:after="0" w:before="0" w:line="240" w:lineRule="auto"/>
-              <w:ind w:left="0" w:firstLine="0"/>
-              <w:contextualSpacing w:val="0"/>
-              <w:rPr>
-                <w:sz w:val="20"/>
-                <w:szCs w:val="20"/>
-              </w:rPr>
-            </w:pPr>
-            <w:r>
-              <w:rPr>
-                <w:sz w:val="20"/>
-                <w:szCs w:val="20"/>
-                <w:rtl w:val="0"/>
-              </w:rPr>
-              <w:t xml:space="preserve">Task 2: Identify the snippets by the first 20 characters of the head node in the linked list. </w:t>
-            </w:r>
-          </w:p>
-        </w:tc>
-        <w:tc>
-          <w:tcPr>
-            <w:shd w:fill="auto" w:val="clear"/>
-            <w:tcMar>
-              <w:top w:w="100.0" w:type="dxa"/>
-              <w:left w:w="100.0" w:type="dxa"/>
-              <w:bottom w:w="100.0" w:type="dxa"/>
-              <w:right w:w="100.0" w:type="dxa"/>
-            </w:tcMar>
-            <w:vAlign w:val="top"/>
-          </w:tcPr>
+                <w:shd w:fill="ff9900" w:val="clear"/>
+              </w:rPr>
+            </w:pPr>
+            <w:r>
+              <w:rPr>
+                <w:sz w:val="20"/>
+                <w:szCs w:val="20"/>
+                <w:shd w:fill="ff9900" w:val="clear"/>
+                <w:rtl w:val="0"/>
+              </w:rPr>
+              <w:t xml:space="preserve">Task 2: Have the title be displayed on that story’s page. </w:t>
+            </w:r>
+          </w:p>
           <w:p>
             <w:pPr>
               <w:keepNext w:val="0"/>
@@ -1454,20 +1608,6 @@
               </w:rPr>
             </w:r>
           </w:p>
-        </w:tc>
-      </w:tr>
-      <w:tr>
-        <w:tc>
-          <w:tcPr>
-            <w:shd w:fill="auto" w:val="clear"/>
-            <w:tcMar>
-              <w:top w:w="100.0" w:type="dxa"/>
-              <w:left w:w="100.0" w:type="dxa"/>
-              <w:bottom w:w="100.0" w:type="dxa"/>
-              <w:right w:w="100.0" w:type="dxa"/>
-            </w:tcMar>
-            <w:vAlign w:val="top"/>
-          </w:tcPr>
           <w:p>
             <w:pPr>
               <w:spacing w:line="276" w:lineRule="auto"/>
@@ -1475,110 +1615,17 @@
               <w:rPr>
                 <w:sz w:val="20"/>
                 <w:szCs w:val="20"/>
-              </w:rPr>
-            </w:pPr>
-            <w:r>
-              <w:rPr>
-                <w:sz w:val="20"/>
-                <w:szCs w:val="20"/>
-                <w:rtl w:val="0"/>
-              </w:rPr>
-              <w:t xml:space="preserve">As a user, I want to name my stories so that I can keep track of them later</w:t>
-            </w:r>
-          </w:p>
-        </w:tc>
-        <w:tc>
-          <w:tcPr>
-            <w:shd w:fill="auto" w:val="clear"/>
-            <w:tcMar>
-              <w:top w:w="100.0" w:type="dxa"/>
-              <w:left w:w="100.0" w:type="dxa"/>
-              <w:bottom w:w="100.0" w:type="dxa"/>
-              <w:right w:w="100.0" w:type="dxa"/>
-            </w:tcMar>
-            <w:vAlign w:val="top"/>
-          </w:tcPr>
-          <w:p>
-            <w:pPr>
-              <w:spacing w:line="276" w:lineRule="auto"/>
-              <w:contextualSpacing w:val="0"/>
-              <w:rPr>
-                <w:sz w:val="20"/>
-                <w:szCs w:val="20"/>
-              </w:rPr>
-            </w:pPr>
-            <w:r>
-              <w:rPr>
-                <w:rtl w:val="0"/>
-              </w:rPr>
-            </w:r>
-          </w:p>
-        </w:tc>
-        <w:tc>
-          <w:tcPr>
-            <w:shd w:fill="auto" w:val="clear"/>
-            <w:tcMar>
-              <w:top w:w="100.0" w:type="dxa"/>
-              <w:left w:w="100.0" w:type="dxa"/>
-              <w:bottom w:w="100.0" w:type="dxa"/>
-              <w:right w:w="100.0" w:type="dxa"/>
-            </w:tcMar>
-            <w:vAlign w:val="top"/>
-          </w:tcPr>
-          <w:p>
-            <w:pPr>
-              <w:spacing w:line="276" w:lineRule="auto"/>
-              <w:contextualSpacing w:val="0"/>
-              <w:rPr>
-                <w:sz w:val="20"/>
-                <w:szCs w:val="20"/>
-                <w:shd w:fill="ff9900" w:val="clear"/>
-              </w:rPr>
-            </w:pPr>
-            <w:r>
-              <w:rPr>
-                <w:sz w:val="20"/>
-                <w:szCs w:val="20"/>
-                <w:shd w:fill="ff9900" w:val="clear"/>
-                <w:rtl w:val="0"/>
-              </w:rPr>
-              <w:t xml:space="preserve">Task 1: Have an optional text box during the story creation for the title with a limit of 30 characters.</w:t>
-            </w:r>
-          </w:p>
-          <w:p>
-            <w:pPr>
-              <w:spacing w:line="276" w:lineRule="auto"/>
-              <w:contextualSpacing w:val="0"/>
-              <w:rPr>
-                <w:sz w:val="20"/>
-                <w:szCs w:val="20"/>
-                <w:shd w:fill="ff9900" w:val="clear"/>
-              </w:rPr>
-            </w:pPr>
-            <w:r>
-              <w:rPr>
-                <w:rtl w:val="0"/>
-              </w:rPr>
-            </w:r>
-          </w:p>
-          <w:p>
-            <w:pPr>
-              <w:spacing w:line="276" w:lineRule="auto"/>
-              <w:contextualSpacing w:val="0"/>
-              <w:rPr>
-                <w:sz w:val="20"/>
-                <w:szCs w:val="20"/>
-                <w:shd w:fill="ff9900" w:val="clear"/>
-              </w:rPr>
-            </w:pPr>
-            <w:r>
-              <w:rPr>
-                <w:sz w:val="20"/>
-                <w:szCs w:val="20"/>
-                <w:shd w:fill="ff9900" w:val="clear"/>
-                <w:rtl w:val="0"/>
-              </w:rPr>
-              <w:t xml:space="preserve">Task 2: Have the title be displayed on that story’s page. </w:t>
+                <w:highlight w:val="green"/>
+              </w:rPr>
+            </w:pPr>
+            <w:r>
+              <w:rPr>
+                <w:sz w:val="20"/>
+                <w:szCs w:val="20"/>
+                <w:highlight w:val="green"/>
+                <w:rtl w:val="0"/>
+              </w:rPr>
+              <w:t xml:space="preserve">Task 3: Make title visible on story listing for story search page.</w:t>
             </w:r>
           </w:p>
           <w:p>
@@ -1609,26 +1656,18 @@
               </w:rPr>
             </w:r>
           </w:p>
-          <w:p>
-            <w:pPr>
-              <w:spacing w:line="276" w:lineRule="auto"/>
-              <w:contextualSpacing w:val="0"/>
-              <w:rPr>
-                <w:sz w:val="20"/>
-                <w:szCs w:val="20"/>
-                <w:highlight w:val="green"/>
-              </w:rPr>
-            </w:pPr>
-            <w:r>
-              <w:rPr>
-                <w:sz w:val="20"/>
-                <w:szCs w:val="20"/>
-                <w:highlight w:val="green"/>
-                <w:rtl w:val="0"/>
-              </w:rPr>
-              <w:t xml:space="preserve">Task 3: Make title visible on story listing for story search page.</w:t>
-            </w:r>
-          </w:p>
+        </w:tc>
+        <w:tc>
+          <w:tcPr>
+            <w:shd w:fill="auto" w:val="clear"/>
+            <w:tcMar>
+              <w:top w:w="100.0" w:type="dxa"/>
+              <w:left w:w="100.0" w:type="dxa"/>
+              <w:bottom w:w="100.0" w:type="dxa"/>
+              <w:right w:w="100.0" w:type="dxa"/>
+            </w:tcMar>
+            <w:vAlign w:val="top"/>
+          </w:tcPr>
           <w:p>
             <w:pPr>
               <w:keepNext w:val="0"/>
@@ -1653,48 +1692,12 @@
             </w:pPr>
             <w:r>
               <w:rPr>
-                <w:rtl w:val="0"/>
-              </w:rPr>
-            </w:r>
-          </w:p>
-        </w:tc>
-        <w:tc>
-          <w:tcPr>
-            <w:shd w:fill="auto" w:val="clear"/>
-            <w:tcMar>
-              <w:top w:w="100.0" w:type="dxa"/>
-              <w:left w:w="100.0" w:type="dxa"/>
-              <w:bottom w:w="100.0" w:type="dxa"/>
-              <w:right w:w="100.0" w:type="dxa"/>
-            </w:tcMar>
-            <w:vAlign w:val="top"/>
-          </w:tcPr>
-          <w:p>
-            <w:pPr>
-              <w:keepNext w:val="0"/>
-              <w:keepLines w:val="0"/>
-              <w:widowControl w:val="0"/>
-              <w:pBdr>
-                <w:top w:space="0" w:sz="0" w:val="nil"/>
-                <w:left w:space="0" w:sz="0" w:val="nil"/>
-                <w:bottom w:space="0" w:sz="0" w:val="nil"/>
-                <w:right w:space="0" w:sz="0" w:val="nil"/>
-                <w:between w:space="0" w:sz="0" w:val="nil"/>
-              </w:pBdr>
-              <w:shd w:fill="auto" w:val="clear"/>
-              <w:spacing w:after="0" w:before="0" w:line="240" w:lineRule="auto"/>
-              <w:ind w:left="0" w:right="0" w:firstLine="0"/>
-              <w:contextualSpacing w:val="0"/>
-              <w:jc w:val="left"/>
-              <w:rPr>
-                <w:sz w:val="20"/>
-                <w:szCs w:val="20"/>
-              </w:rPr>
-            </w:pPr>
-            <w:r>
-              <w:rPr>
-                <w:rtl w:val="0"/>
-              </w:rPr>
+                <w:sz w:val="20"/>
+                <w:szCs w:val="20"/>
+                <w:rtl w:val="0"/>
+              </w:rPr>
+              <w:t xml:space="preserve">Task 1: Have an optional text box during the story creation for the title with a limit of 30 characters.</w:t>
+              <w:br w:type="textWrapping"/>
             </w:r>
           </w:p>
         </w:tc>

</xml_diff>